<commit_message>
Report of result part 2
</commit_message>
<xml_diff>
--- a/doc/word/6.2 Result_Second.docx
+++ b/doc/word/6.2 Result_Second.docx
@@ -1,6 +1,6 @@
 
 <file path=word/document.xml><?xml version="1.0" encoding="utf-8"?>
-<w:document xmlns:wpc="http://schemas.microsoft.com/office/word/2010/wordprocessingCanvas" xmlns:mc="http://schemas.openxmlformats.org/markup-compatibility/2006" xmlns:o="urn:schemas-microsoft-com:office:office" xmlns:r="http://schemas.openxmlformats.org/officeDocument/2006/relationships" xmlns:m="http://schemas.openxmlformats.org/officeDocument/2006/math" xmlns:v="urn:schemas-microsoft-com:vml" xmlns:wp14="http://schemas.microsoft.com/office/word/2010/wordprocessingDrawing" xmlns:wp="http://schemas.openxmlformats.org/drawingml/2006/wordprocessingDrawing" xmlns:w10="urn:schemas-microsoft-com:office:word" xmlns:w="http://schemas.openxmlformats.org/wordprocessingml/2006/main" xmlns:w14="http://schemas.microsoft.com/office/word/2010/wordml" xmlns:w15="http://schemas.microsoft.com/office/word/2012/wordml" xmlns:wpg="http://schemas.microsoft.com/office/word/2010/wordprocessingGroup" xmlns:wpi="http://schemas.microsoft.com/office/word/2010/wordprocessingInk" xmlns:wne="http://schemas.microsoft.com/office/word/2006/wordml" xmlns:wps="http://schemas.microsoft.com/office/word/2010/wordprocessingShape" mc:Ignorable="w14 w15 wp14">
+<w:document xmlns:wpc="http://schemas.microsoft.com/office/word/2010/wordprocessingCanvas" xmlns:mo="http://schemas.microsoft.com/office/mac/office/2008/main" xmlns:mc="http://schemas.openxmlformats.org/markup-compatibility/2006" xmlns:mv="urn:schemas-microsoft-com:mac:vml" xmlns:o="urn:schemas-microsoft-com:office:office" xmlns:r="http://schemas.openxmlformats.org/officeDocument/2006/relationships" xmlns:m="http://schemas.openxmlformats.org/officeDocument/2006/math" xmlns:v="urn:schemas-microsoft-com:vml" xmlns:wp14="http://schemas.microsoft.com/office/word/2010/wordprocessingDrawing" xmlns:wp="http://schemas.openxmlformats.org/drawingml/2006/wordprocessingDrawing" xmlns:w10="urn:schemas-microsoft-com:office:word" xmlns:w="http://schemas.openxmlformats.org/wordprocessingml/2006/main" xmlns:w14="http://schemas.microsoft.com/office/word/2010/wordml" xmlns:w15="http://schemas.microsoft.com/office/word/2012/wordml" xmlns:wpg="http://schemas.microsoft.com/office/word/2010/wordprocessingGroup" xmlns:wpi="http://schemas.microsoft.com/office/word/2010/wordprocessingInk" xmlns:wne="http://schemas.microsoft.com/office/word/2006/wordml" xmlns:wps="http://schemas.microsoft.com/office/word/2010/wordprocessingShape" mc:Ignorable="w14 w15 wp14">
   <w:body>
     <w:p>
       <w:pPr>
@@ -168,10 +168,21 @@
         <w:t xml:space="preserve"> keep other variables unchanged. And the neighborhood are set to have highest flexibility, i.e. all EV’s have alternative plans.</w:t>
       </w:r>
     </w:p>
+    <w:p>
+      <w:r>
+        <w:t>Table 6.2 Patterns of schemes for evaluating the effect of charging plans</w:t>
+      </w:r>
+    </w:p>
     <w:tbl>
       <w:tblPr>
-        <w:tblStyle w:val="a5"/>
+        <w:tblStyle w:val="a7"/>
         <w:tblW w:w="0" w:type="auto"/>
+        <w:tblBorders>
+          <w:left w:val="none" w:sz="0" w:space="0" w:color="auto"/>
+          <w:right w:val="none" w:sz="0" w:space="0" w:color="auto"/>
+          <w:insideH w:val="none" w:sz="0" w:space="0" w:color="auto"/>
+          <w:insideV w:val="none" w:sz="0" w:space="0" w:color="auto"/>
+        </w:tblBorders>
         <w:tblLook w:val="04A0" w:firstRow="1" w:lastRow="0" w:firstColumn="1" w:lastColumn="0" w:noHBand="0" w:noVBand="1"/>
       </w:tblPr>
       <w:tblGrid>
@@ -190,6 +201,10 @@
         <w:tc>
           <w:tcPr>
             <w:tcW w:w="1951" w:type="dxa"/>
+            <w:tcBorders>
+              <w:top w:val="single" w:sz="4" w:space="0" w:color="auto"/>
+              <w:bottom w:val="single" w:sz="4" w:space="0" w:color="auto"/>
+            </w:tcBorders>
             <w:noWrap/>
             <w:hideMark/>
           </w:tcPr>
@@ -214,6 +229,10 @@
         <w:tc>
           <w:tcPr>
             <w:tcW w:w="900" w:type="dxa"/>
+            <w:tcBorders>
+              <w:top w:val="single" w:sz="4" w:space="0" w:color="auto"/>
+              <w:bottom w:val="single" w:sz="4" w:space="0" w:color="auto"/>
+            </w:tcBorders>
             <w:noWrap/>
             <w:hideMark/>
           </w:tcPr>
@@ -226,6 +245,10 @@
         <w:tc>
           <w:tcPr>
             <w:tcW w:w="1118" w:type="dxa"/>
+            <w:tcBorders>
+              <w:top w:val="single" w:sz="4" w:space="0" w:color="auto"/>
+              <w:bottom w:val="single" w:sz="4" w:space="0" w:color="auto"/>
+            </w:tcBorders>
             <w:noWrap/>
             <w:hideMark/>
           </w:tcPr>
@@ -238,6 +261,10 @@
         <w:tc>
           <w:tcPr>
             <w:tcW w:w="1138" w:type="dxa"/>
+            <w:tcBorders>
+              <w:top w:val="single" w:sz="4" w:space="0" w:color="auto"/>
+              <w:bottom w:val="single" w:sz="4" w:space="0" w:color="auto"/>
+            </w:tcBorders>
             <w:noWrap/>
             <w:hideMark/>
           </w:tcPr>
@@ -265,6 +292,10 @@
         <w:tc>
           <w:tcPr>
             <w:tcW w:w="643" w:type="dxa"/>
+            <w:tcBorders>
+              <w:top w:val="single" w:sz="4" w:space="0" w:color="auto"/>
+              <w:bottom w:val="single" w:sz="4" w:space="0" w:color="auto"/>
+            </w:tcBorders>
             <w:noWrap/>
             <w:hideMark/>
           </w:tcPr>
@@ -280,6 +311,10 @@
         <w:tc>
           <w:tcPr>
             <w:tcW w:w="735" w:type="dxa"/>
+            <w:tcBorders>
+              <w:top w:val="single" w:sz="4" w:space="0" w:color="auto"/>
+              <w:bottom w:val="single" w:sz="4" w:space="0" w:color="auto"/>
+            </w:tcBorders>
             <w:noWrap/>
             <w:hideMark/>
           </w:tcPr>
@@ -295,6 +330,10 @@
         <w:tc>
           <w:tcPr>
             <w:tcW w:w="1128" w:type="dxa"/>
+            <w:tcBorders>
+              <w:top w:val="single" w:sz="4" w:space="0" w:color="auto"/>
+              <w:bottom w:val="single" w:sz="4" w:space="0" w:color="auto"/>
+            </w:tcBorders>
             <w:noWrap/>
             <w:hideMark/>
           </w:tcPr>
@@ -321,6 +360,9 @@
         <w:tc>
           <w:tcPr>
             <w:tcW w:w="1951" w:type="dxa"/>
+            <w:tcBorders>
+              <w:top w:val="single" w:sz="4" w:space="0" w:color="auto"/>
+            </w:tcBorders>
             <w:noWrap/>
           </w:tcPr>
           <w:p>
@@ -332,6 +374,9 @@
         <w:tc>
           <w:tcPr>
             <w:tcW w:w="900" w:type="dxa"/>
+            <w:tcBorders>
+              <w:top w:val="single" w:sz="4" w:space="0" w:color="auto"/>
+            </w:tcBorders>
             <w:noWrap/>
           </w:tcPr>
           <w:p>
@@ -343,6 +388,9 @@
         <w:tc>
           <w:tcPr>
             <w:tcW w:w="1118" w:type="dxa"/>
+            <w:tcBorders>
+              <w:top w:val="single" w:sz="4" w:space="0" w:color="auto"/>
+            </w:tcBorders>
             <w:noWrap/>
           </w:tcPr>
           <w:p>
@@ -354,6 +402,9 @@
         <w:tc>
           <w:tcPr>
             <w:tcW w:w="1138" w:type="dxa"/>
+            <w:tcBorders>
+              <w:top w:val="single" w:sz="4" w:space="0" w:color="auto"/>
+            </w:tcBorders>
             <w:noWrap/>
           </w:tcPr>
           <w:p>
@@ -365,6 +416,9 @@
         <w:tc>
           <w:tcPr>
             <w:tcW w:w="643" w:type="dxa"/>
+            <w:tcBorders>
+              <w:top w:val="single" w:sz="4" w:space="0" w:color="auto"/>
+            </w:tcBorders>
             <w:noWrap/>
           </w:tcPr>
           <w:p>
@@ -376,6 +430,9 @@
         <w:tc>
           <w:tcPr>
             <w:tcW w:w="735" w:type="dxa"/>
+            <w:tcBorders>
+              <w:top w:val="single" w:sz="4" w:space="0" w:color="auto"/>
+            </w:tcBorders>
             <w:noWrap/>
           </w:tcPr>
           <w:p>
@@ -390,6 +447,9 @@
         <w:tc>
           <w:tcPr>
             <w:tcW w:w="1128" w:type="dxa"/>
+            <w:tcBorders>
+              <w:top w:val="single" w:sz="4" w:space="0" w:color="auto"/>
+            </w:tcBorders>
             <w:noWrap/>
           </w:tcPr>
           <w:p>
@@ -830,7 +890,7 @@
     </w:tbl>
     <w:p>
       <w:pPr>
-        <w:pStyle w:val="a6"/>
+        <w:pStyle w:val="a8"/>
         <w:rPr>
           <w:color w:val="FF0000"/>
         </w:rPr>
@@ -849,7 +909,7 @@
     </w:p>
     <w:p>
       <w:pPr>
-        <w:pStyle w:val="a6"/>
+        <w:pStyle w:val="a8"/>
         <w:numPr>
           <w:ilvl w:val="0"/>
           <w:numId w:val="3"/>
@@ -882,7 +942,7 @@
     </w:p>
     <w:p>
       <w:pPr>
-        <w:pStyle w:val="a6"/>
+        <w:pStyle w:val="a8"/>
       </w:pPr>
       <w:r>
         <w:t xml:space="preserve"> And the best scheme</w:t>
@@ -992,7 +1052,7 @@
     </w:p>
     <w:p>
       <w:pPr>
-        <w:pStyle w:val="a6"/>
+        <w:pStyle w:val="a8"/>
         <w:numPr>
           <w:ilvl w:val="0"/>
           <w:numId w:val="3"/>
@@ -1019,7 +1079,7 @@
     </w:p>
     <w:p>
       <w:pPr>
-        <w:pStyle w:val="a6"/>
+        <w:pStyle w:val="a8"/>
         <w:rPr>
           <w:color w:val="FF0000"/>
         </w:rPr>
@@ -1135,15 +1195,57 @@
     </w:p>
     <w:p>
       <w:pPr>
-        <w:pStyle w:val="a6"/>
+        <w:pStyle w:val="a8"/>
         <w:rPr>
           <w:color w:val="FF0000"/>
         </w:rPr>
       </w:pPr>
+      <w:r>
+        <w:rPr>
+          <w:noProof/>
+        </w:rPr>
+        <w:lastRenderedPageBreak/>
+        <w:drawing>
+          <wp:inline distT="0" distB="0" distL="0" distR="0" wp14:anchorId="39863232" wp14:editId="6C406F6B">
+            <wp:extent cx="5486400" cy="2700020"/>
+            <wp:effectExtent l="0" t="0" r="0" b="0"/>
+            <wp:docPr id="1" name="图片 1"/>
+            <wp:cNvGraphicFramePr>
+              <a:graphicFrameLocks xmlns:a="http://schemas.openxmlformats.org/drawingml/2006/main" noChangeAspect="1"/>
+            </wp:cNvGraphicFramePr>
+            <a:graphic xmlns:a="http://schemas.openxmlformats.org/drawingml/2006/main">
+              <a:graphicData uri="http://schemas.openxmlformats.org/drawingml/2006/picture">
+                <pic:pic xmlns:pic="http://schemas.openxmlformats.org/drawingml/2006/picture">
+                  <pic:nvPicPr>
+                    <pic:cNvPr id="1" name=""/>
+                    <pic:cNvPicPr/>
+                  </pic:nvPicPr>
+                  <pic:blipFill>
+                    <a:blip r:embed="rId8"/>
+                    <a:stretch>
+                      <a:fillRect/>
+                    </a:stretch>
+                  </pic:blipFill>
+                  <pic:spPr>
+                    <a:xfrm>
+                      <a:off x="0" y="0"/>
+                      <a:ext cx="5486400" cy="2700020"/>
+                    </a:xfrm>
+                    <a:prstGeom prst="rect">
+                      <a:avLst/>
+                    </a:prstGeom>
+                  </pic:spPr>
+                </pic:pic>
+              </a:graphicData>
+            </a:graphic>
+          </wp:inline>
+        </w:drawing>
+      </w:r>
     </w:p>
     <w:p>
       <w:pPr>
-        <w:pStyle w:val="a6"/>
+        <w:pStyle w:val="a8"/>
+        <w:jc w:val="center"/>
         <w:rPr>
           <w:color w:val="FF0000"/>
         </w:rPr>
@@ -1152,19 +1254,19 @@
         <w:rPr>
           <w:color w:val="FF0000"/>
         </w:rPr>
-        <w:t xml:space="preserve">Please insert picture </w:t>
+        <w:t xml:space="preserve">Table 2 </w:t>
       </w:r>
       <w:r>
         <w:rPr>
           <w:color w:val="FF0000"/>
         </w:rPr>
-        <w:t xml:space="preserve">and graph </w:t>
+        <w:t>Power consumption using different sc</w:t>
       </w:r>
       <w:r>
         <w:rPr>
           <w:color w:val="FF0000"/>
         </w:rPr>
-        <w:t>here</w:t>
+        <w:t>hemes with alternative plan 1, 3, 5</w:t>
       </w:r>
     </w:p>
     <w:p>
@@ -1200,10 +1302,24 @@
       </w:r>
     </w:p>
     <w:p/>
+    <w:p>
+      <w:r>
+        <w:t xml:space="preserve">Table 6.3 </w:t>
+      </w:r>
+      <w:r>
+        <w:t>Patterns of schemes for evaluating the effect of flexible households on the robustness</w:t>
+      </w:r>
+    </w:p>
     <w:tbl>
       <w:tblPr>
-        <w:tblStyle w:val="a5"/>
+        <w:tblStyle w:val="a7"/>
         <w:tblW w:w="0" w:type="auto"/>
+        <w:tblBorders>
+          <w:left w:val="none" w:sz="0" w:space="0" w:color="auto"/>
+          <w:right w:val="none" w:sz="0" w:space="0" w:color="auto"/>
+          <w:insideH w:val="none" w:sz="0" w:space="0" w:color="auto"/>
+          <w:insideV w:val="none" w:sz="0" w:space="0" w:color="auto"/>
+        </w:tblBorders>
         <w:tblLook w:val="04A0" w:firstRow="1" w:lastRow="0" w:firstColumn="1" w:lastColumn="0" w:noHBand="0" w:noVBand="1"/>
       </w:tblPr>
       <w:tblGrid>
@@ -1222,12 +1338,15 @@
         <w:tc>
           <w:tcPr>
             <w:tcW w:w="2206" w:type="dxa"/>
-            <w:noWrap/>
-            <w:hideMark/>
-          </w:tcPr>
-          <w:p>
-            <w:r>
-              <w:lastRenderedPageBreak/>
+            <w:tcBorders>
+              <w:top w:val="single" w:sz="4" w:space="0" w:color="auto"/>
+              <w:bottom w:val="single" w:sz="4" w:space="0" w:color="auto"/>
+            </w:tcBorders>
+            <w:noWrap/>
+            <w:hideMark/>
+          </w:tcPr>
+          <w:p>
+            <w:r>
               <w:t xml:space="preserve">Experiment Reference </w:t>
             </w:r>
             <w:r>
@@ -1247,6 +1366,10 @@
         <w:tc>
           <w:tcPr>
             <w:tcW w:w="952" w:type="dxa"/>
+            <w:tcBorders>
+              <w:top w:val="single" w:sz="4" w:space="0" w:color="auto"/>
+              <w:bottom w:val="single" w:sz="4" w:space="0" w:color="auto"/>
+            </w:tcBorders>
             <w:noWrap/>
             <w:hideMark/>
           </w:tcPr>
@@ -1259,6 +1382,10 @@
         <w:tc>
           <w:tcPr>
             <w:tcW w:w="1216" w:type="dxa"/>
+            <w:tcBorders>
+              <w:top w:val="single" w:sz="4" w:space="0" w:color="auto"/>
+              <w:bottom w:val="single" w:sz="4" w:space="0" w:color="auto"/>
+            </w:tcBorders>
             <w:noWrap/>
             <w:hideMark/>
           </w:tcPr>
@@ -1279,6 +1406,10 @@
         <w:tc>
           <w:tcPr>
             <w:tcW w:w="1208" w:type="dxa"/>
+            <w:tcBorders>
+              <w:top w:val="single" w:sz="4" w:space="0" w:color="auto"/>
+              <w:bottom w:val="single" w:sz="4" w:space="0" w:color="auto"/>
+            </w:tcBorders>
             <w:noWrap/>
             <w:hideMark/>
           </w:tcPr>
@@ -1297,6 +1428,10 @@
         <w:tc>
           <w:tcPr>
             <w:tcW w:w="675" w:type="dxa"/>
+            <w:tcBorders>
+              <w:top w:val="single" w:sz="4" w:space="0" w:color="auto"/>
+              <w:bottom w:val="single" w:sz="4" w:space="0" w:color="auto"/>
+            </w:tcBorders>
             <w:noWrap/>
             <w:hideMark/>
           </w:tcPr>
@@ -1312,6 +1447,10 @@
         <w:tc>
           <w:tcPr>
             <w:tcW w:w="774" w:type="dxa"/>
+            <w:tcBorders>
+              <w:top w:val="single" w:sz="4" w:space="0" w:color="auto"/>
+              <w:bottom w:val="single" w:sz="4" w:space="0" w:color="auto"/>
+            </w:tcBorders>
             <w:noWrap/>
             <w:hideMark/>
           </w:tcPr>
@@ -1327,6 +1466,10 @@
         <w:tc>
           <w:tcPr>
             <w:tcW w:w="1376" w:type="dxa"/>
+            <w:tcBorders>
+              <w:top w:val="single" w:sz="4" w:space="0" w:color="auto"/>
+              <w:bottom w:val="single" w:sz="4" w:space="0" w:color="auto"/>
+            </w:tcBorders>
             <w:noWrap/>
             <w:hideMark/>
           </w:tcPr>
@@ -1353,6 +1496,9 @@
         <w:tc>
           <w:tcPr>
             <w:tcW w:w="2206" w:type="dxa"/>
+            <w:tcBorders>
+              <w:top w:val="single" w:sz="4" w:space="0" w:color="auto"/>
+            </w:tcBorders>
             <w:noWrap/>
           </w:tcPr>
           <w:p>
@@ -1364,6 +1510,9 @@
         <w:tc>
           <w:tcPr>
             <w:tcW w:w="952" w:type="dxa"/>
+            <w:tcBorders>
+              <w:top w:val="single" w:sz="4" w:space="0" w:color="auto"/>
+            </w:tcBorders>
             <w:noWrap/>
           </w:tcPr>
           <w:p>
@@ -1375,6 +1524,9 @@
         <w:tc>
           <w:tcPr>
             <w:tcW w:w="1216" w:type="dxa"/>
+            <w:tcBorders>
+              <w:top w:val="single" w:sz="4" w:space="0" w:color="auto"/>
+            </w:tcBorders>
             <w:noWrap/>
           </w:tcPr>
           <w:p>
@@ -1386,6 +1538,9 @@
         <w:tc>
           <w:tcPr>
             <w:tcW w:w="1208" w:type="dxa"/>
+            <w:tcBorders>
+              <w:top w:val="single" w:sz="4" w:space="0" w:color="auto"/>
+            </w:tcBorders>
             <w:noWrap/>
           </w:tcPr>
           <w:p>
@@ -1397,6 +1552,9 @@
         <w:tc>
           <w:tcPr>
             <w:tcW w:w="675" w:type="dxa"/>
+            <w:tcBorders>
+              <w:top w:val="single" w:sz="4" w:space="0" w:color="auto"/>
+            </w:tcBorders>
             <w:noWrap/>
           </w:tcPr>
           <w:p>
@@ -1408,6 +1566,9 @@
         <w:tc>
           <w:tcPr>
             <w:tcW w:w="774" w:type="dxa"/>
+            <w:tcBorders>
+              <w:top w:val="single" w:sz="4" w:space="0" w:color="auto"/>
+            </w:tcBorders>
             <w:noWrap/>
           </w:tcPr>
           <w:p>
@@ -1422,6 +1583,9 @@
         <w:tc>
           <w:tcPr>
             <w:tcW w:w="1376" w:type="dxa"/>
+            <w:tcBorders>
+              <w:top w:val="single" w:sz="4" w:space="0" w:color="auto"/>
+            </w:tcBorders>
             <w:noWrap/>
           </w:tcPr>
           <w:p>
@@ -2059,7 +2223,7 @@
     </w:p>
     <w:p>
       <w:pPr>
-        <w:pStyle w:val="a6"/>
+        <w:pStyle w:val="a8"/>
         <w:numPr>
           <w:ilvl w:val="0"/>
           <w:numId w:val="2"/>
@@ -2098,7 +2262,7 @@
     </w:p>
     <w:p>
       <w:pPr>
-        <w:pStyle w:val="a6"/>
+        <w:pStyle w:val="a8"/>
       </w:pPr>
       <w:r>
         <w:t>As percentage of flexible household</w:t>
@@ -2193,18 +2357,19 @@
     </w:p>
     <w:p>
       <w:pPr>
-        <w:pStyle w:val="a6"/>
+        <w:pStyle w:val="a8"/>
       </w:pPr>
     </w:p>
     <w:p>
       <w:pPr>
-        <w:pStyle w:val="a6"/>
+        <w:pStyle w:val="a8"/>
         <w:numPr>
           <w:ilvl w:val="0"/>
           <w:numId w:val="2"/>
         </w:numPr>
       </w:pPr>
       <w:r>
+        <w:lastRenderedPageBreak/>
         <w:t xml:space="preserve">The grid robustness, measure in standard deviation, </w:t>
       </w:r>
       <w:r>
@@ -2234,7 +2399,7 @@
     </w:p>
     <w:p>
       <w:pPr>
-        <w:pStyle w:val="a6"/>
+        <w:pStyle w:val="a8"/>
       </w:pPr>
       <w:r>
         <w:t>T</w:t>
@@ -2276,19 +2441,7 @@
         <w:rPr>
           <w:color w:val="FF0000"/>
         </w:rPr>
-        <w:t xml:space="preserve"> It can be inferred that, people can have a linear expectation of grid robustness improvement when increase the </w:t>
-      </w:r>
-      <w:r>
-        <w:rPr>
-          <w:color w:val="FF0000"/>
-        </w:rPr>
-        <w:t>cooperation</w:t>
-      </w:r>
-      <w:r>
-        <w:rPr>
-          <w:color w:val="FF0000"/>
-        </w:rPr>
-        <w:t xml:space="preserve"> level of micro grid</w:t>
+        <w:t xml:space="preserve"> It can be inferred that, people can have a linear expectation of grid robustness improvement when increase the cooperation level of micro grid</w:t>
       </w:r>
       <w:r>
         <w:rPr>
@@ -2333,10 +2486,51 @@
         <w:t xml:space="preserve"> </w:t>
       </w:r>
     </w:p>
-    <w:p/>
+    <w:p>
+      <w:r>
+        <w:rPr>
+          <w:noProof/>
+        </w:rPr>
+        <w:drawing>
+          <wp:inline distT="0" distB="0" distL="0" distR="0" wp14:anchorId="0B004281" wp14:editId="4C194908">
+            <wp:extent cx="5486400" cy="2696210"/>
+            <wp:effectExtent l="0" t="0" r="0" b="0"/>
+            <wp:docPr id="2" name="图片 2"/>
+            <wp:cNvGraphicFramePr>
+              <a:graphicFrameLocks xmlns:a="http://schemas.openxmlformats.org/drawingml/2006/main" noChangeAspect="1"/>
+            </wp:cNvGraphicFramePr>
+            <a:graphic xmlns:a="http://schemas.openxmlformats.org/drawingml/2006/main">
+              <a:graphicData uri="http://schemas.openxmlformats.org/drawingml/2006/picture">
+                <pic:pic xmlns:pic="http://schemas.openxmlformats.org/drawingml/2006/picture">
+                  <pic:nvPicPr>
+                    <pic:cNvPr id="1" name=""/>
+                    <pic:cNvPicPr/>
+                  </pic:nvPicPr>
+                  <pic:blipFill>
+                    <a:blip r:embed="rId9"/>
+                    <a:stretch>
+                      <a:fillRect/>
+                    </a:stretch>
+                  </pic:blipFill>
+                  <pic:spPr>
+                    <a:xfrm>
+                      <a:off x="0" y="0"/>
+                      <a:ext cx="5486400" cy="2696210"/>
+                    </a:xfrm>
+                    <a:prstGeom prst="rect">
+                      <a:avLst/>
+                    </a:prstGeom>
+                  </pic:spPr>
+                </pic:pic>
+              </a:graphicData>
+            </a:graphic>
+          </wp:inline>
+        </w:drawing>
+      </w:r>
+    </w:p>
     <w:p>
       <w:pPr>
-        <w:pStyle w:val="a6"/>
+        <w:jc w:val="center"/>
         <w:rPr>
           <w:color w:val="FF0000"/>
         </w:rPr>
@@ -2345,21 +2539,7 @@
         <w:rPr>
           <w:color w:val="FF0000"/>
         </w:rPr>
-        <w:t>Please insert picture</w:t>
-      </w:r>
-      <w:r>
-        <w:rPr>
-          <w:rFonts w:hint="eastAsia"/>
-          <w:color w:val="FF0000"/>
-        </w:rPr>
-        <w:t xml:space="preserve"> </w:t>
-      </w:r>
-      <w:r>
-        <w:rPr>
-          <w:rFonts w:hint="eastAsia"/>
-          <w:color w:val="FF0000"/>
-        </w:rPr>
-        <w:t>and</w:t>
+        <w:t>Figure 6.3</w:t>
       </w:r>
       <w:r>
         <w:rPr>
@@ -2369,44 +2549,83 @@
       </w:r>
       <w:r>
         <w:rPr>
-          <w:rFonts w:hint="eastAsia"/>
           <w:color w:val="FF0000"/>
         </w:rPr>
-        <w:t>table</w:t>
-      </w:r>
-      <w:bookmarkStart w:id="0" w:name="_GoBack"/>
-      <w:bookmarkEnd w:id="0"/>
+        <w:t>Power consumption</w:t>
+      </w:r>
       <w:r>
         <w:rPr>
           <w:color w:val="FF0000"/>
         </w:rPr>
-        <w:t xml:space="preserve"> here</w:t>
-      </w:r>
-      <w:r>
+        <w:t xml:space="preserve"> with variable numbers of flexible households</w:t>
+      </w:r>
+    </w:p>
+    <w:p>
+      <w:pPr>
+        <w:jc w:val="center"/>
         <w:rPr>
           <w:color w:val="FF0000"/>
         </w:rPr>
-        <w:t xml:space="preserve"> (1 grid + 1 </w:t>
-      </w:r>
+      </w:pPr>
       <w:r>
         <w:rPr>
-          <w:rFonts w:hint="eastAsia"/>
-          <w:color w:val="FF0000"/>
+          <w:noProof/>
         </w:rPr>
-        <w:t>linear</w:t>
-      </w:r>
-      <w:r>
-        <w:rPr>
-          <w:rFonts w:hint="eastAsia"/>
-          <w:color w:val="FF0000"/>
-        </w:rPr>
-        <w:t>图</w:t>
+        <w:drawing>
+          <wp:inline distT="0" distB="0" distL="0" distR="0" wp14:anchorId="4DBAF6B6" wp14:editId="62781F1E">
+            <wp:extent cx="5486400" cy="2737485"/>
+            <wp:effectExtent l="0" t="0" r="0" b="5715"/>
+            <wp:docPr id="4" name="图片 4"/>
+            <wp:cNvGraphicFramePr>
+              <a:graphicFrameLocks xmlns:a="http://schemas.openxmlformats.org/drawingml/2006/main" noChangeAspect="1"/>
+            </wp:cNvGraphicFramePr>
+            <a:graphic xmlns:a="http://schemas.openxmlformats.org/drawingml/2006/main">
+              <a:graphicData uri="http://schemas.openxmlformats.org/drawingml/2006/picture">
+                <pic:pic xmlns:pic="http://schemas.openxmlformats.org/drawingml/2006/picture">
+                  <pic:nvPicPr>
+                    <pic:cNvPr id="1" name=""/>
+                    <pic:cNvPicPr/>
+                  </pic:nvPicPr>
+                  <pic:blipFill>
+                    <a:blip r:embed="rId10"/>
+                    <a:stretch>
+                      <a:fillRect/>
+                    </a:stretch>
+                  </pic:blipFill>
+                  <pic:spPr>
+                    <a:xfrm>
+                      <a:off x="0" y="0"/>
+                      <a:ext cx="5486400" cy="2737485"/>
+                    </a:xfrm>
+                    <a:prstGeom prst="rect">
+                      <a:avLst/>
+                    </a:prstGeom>
+                  </pic:spPr>
+                </pic:pic>
+              </a:graphicData>
+            </a:graphic>
+          </wp:inline>
+        </w:drawing>
       </w:r>
       <w:r>
         <w:rPr>
           <w:color w:val="FF0000"/>
         </w:rPr>
-        <w:t>)</w:t>
+        <w:t xml:space="preserve"> </w:t>
+      </w:r>
+    </w:p>
+    <w:p>
+      <w:pPr>
+        <w:jc w:val="center"/>
+        <w:rPr>
+          <w:color w:val="FF0000"/>
+        </w:rPr>
+      </w:pPr>
+      <w:r>
+        <w:rPr>
+          <w:color w:val="FF0000"/>
+        </w:rPr>
+        <w:t>Figure 6.4 The relation between deviation and percentage of flexible households</w:t>
       </w:r>
     </w:p>
     <w:p/>
@@ -2425,10 +2644,28 @@
       </w:r>
     </w:p>
     <w:p/>
+    <w:p>
+      <w:r>
+        <w:lastRenderedPageBreak/>
+        <w:t xml:space="preserve">Table 6.4 </w:t>
+      </w:r>
+      <w:r>
+        <w:t xml:space="preserve">Patterns of schemes for evaluating the effect of flexible households on the </w:t>
+      </w:r>
+      <w:r>
+        <w:t>cost</w:t>
+      </w:r>
+    </w:p>
     <w:tbl>
       <w:tblPr>
-        <w:tblStyle w:val="a5"/>
+        <w:tblStyle w:val="a7"/>
         <w:tblW w:w="0" w:type="auto"/>
+        <w:tblBorders>
+          <w:left w:val="none" w:sz="0" w:space="0" w:color="auto"/>
+          <w:right w:val="none" w:sz="0" w:space="0" w:color="auto"/>
+          <w:insideH w:val="none" w:sz="0" w:space="0" w:color="auto"/>
+          <w:insideV w:val="none" w:sz="0" w:space="0" w:color="auto"/>
+        </w:tblBorders>
         <w:tblLook w:val="04A0" w:firstRow="1" w:lastRow="0" w:firstColumn="1" w:lastColumn="0" w:noHBand="0" w:noVBand="1"/>
       </w:tblPr>
       <w:tblGrid>
@@ -2447,6 +2684,10 @@
         <w:tc>
           <w:tcPr>
             <w:tcW w:w="2206" w:type="dxa"/>
+            <w:tcBorders>
+              <w:top w:val="single" w:sz="4" w:space="0" w:color="auto"/>
+              <w:bottom w:val="single" w:sz="4" w:space="0" w:color="auto"/>
+            </w:tcBorders>
             <w:noWrap/>
             <w:hideMark/>
           </w:tcPr>
@@ -2471,6 +2712,10 @@
         <w:tc>
           <w:tcPr>
             <w:tcW w:w="952" w:type="dxa"/>
+            <w:tcBorders>
+              <w:top w:val="single" w:sz="4" w:space="0" w:color="auto"/>
+              <w:bottom w:val="single" w:sz="4" w:space="0" w:color="auto"/>
+            </w:tcBorders>
             <w:noWrap/>
             <w:hideMark/>
           </w:tcPr>
@@ -2483,6 +2728,10 @@
         <w:tc>
           <w:tcPr>
             <w:tcW w:w="1186" w:type="dxa"/>
+            <w:tcBorders>
+              <w:top w:val="single" w:sz="4" w:space="0" w:color="auto"/>
+              <w:bottom w:val="single" w:sz="4" w:space="0" w:color="auto"/>
+            </w:tcBorders>
             <w:noWrap/>
             <w:hideMark/>
           </w:tcPr>
@@ -2503,6 +2752,10 @@
         <w:tc>
           <w:tcPr>
             <w:tcW w:w="1208" w:type="dxa"/>
+            <w:tcBorders>
+              <w:top w:val="single" w:sz="4" w:space="0" w:color="auto"/>
+              <w:bottom w:val="single" w:sz="4" w:space="0" w:color="auto"/>
+            </w:tcBorders>
             <w:noWrap/>
             <w:hideMark/>
           </w:tcPr>
@@ -2521,6 +2774,10 @@
         <w:tc>
           <w:tcPr>
             <w:tcW w:w="675" w:type="dxa"/>
+            <w:tcBorders>
+              <w:top w:val="single" w:sz="4" w:space="0" w:color="auto"/>
+              <w:bottom w:val="single" w:sz="4" w:space="0" w:color="auto"/>
+            </w:tcBorders>
             <w:noWrap/>
             <w:hideMark/>
           </w:tcPr>
@@ -2536,6 +2793,10 @@
         <w:tc>
           <w:tcPr>
             <w:tcW w:w="774" w:type="dxa"/>
+            <w:tcBorders>
+              <w:top w:val="single" w:sz="4" w:space="0" w:color="auto"/>
+              <w:bottom w:val="single" w:sz="4" w:space="0" w:color="auto"/>
+            </w:tcBorders>
             <w:noWrap/>
             <w:hideMark/>
           </w:tcPr>
@@ -2551,6 +2812,10 @@
         <w:tc>
           <w:tcPr>
             <w:tcW w:w="1376" w:type="dxa"/>
+            <w:tcBorders>
+              <w:top w:val="single" w:sz="4" w:space="0" w:color="auto"/>
+              <w:bottom w:val="single" w:sz="4" w:space="0" w:color="auto"/>
+            </w:tcBorders>
             <w:noWrap/>
             <w:hideMark/>
           </w:tcPr>
@@ -2577,6 +2842,9 @@
         <w:tc>
           <w:tcPr>
             <w:tcW w:w="2206" w:type="dxa"/>
+            <w:tcBorders>
+              <w:top w:val="single" w:sz="4" w:space="0" w:color="auto"/>
+            </w:tcBorders>
             <w:noWrap/>
             <w:hideMark/>
           </w:tcPr>
@@ -2592,6 +2860,9 @@
         <w:tc>
           <w:tcPr>
             <w:tcW w:w="952" w:type="dxa"/>
+            <w:tcBorders>
+              <w:top w:val="single" w:sz="4" w:space="0" w:color="auto"/>
+            </w:tcBorders>
             <w:noWrap/>
             <w:hideMark/>
           </w:tcPr>
@@ -2607,6 +2878,9 @@
         <w:tc>
           <w:tcPr>
             <w:tcW w:w="1186" w:type="dxa"/>
+            <w:tcBorders>
+              <w:top w:val="single" w:sz="4" w:space="0" w:color="auto"/>
+            </w:tcBorders>
             <w:noWrap/>
             <w:hideMark/>
           </w:tcPr>
@@ -2622,6 +2896,9 @@
         <w:tc>
           <w:tcPr>
             <w:tcW w:w="1208" w:type="dxa"/>
+            <w:tcBorders>
+              <w:top w:val="single" w:sz="4" w:space="0" w:color="auto"/>
+            </w:tcBorders>
             <w:noWrap/>
             <w:hideMark/>
           </w:tcPr>
@@ -2637,6 +2914,9 @@
         <w:tc>
           <w:tcPr>
             <w:tcW w:w="675" w:type="dxa"/>
+            <w:tcBorders>
+              <w:top w:val="single" w:sz="4" w:space="0" w:color="auto"/>
+            </w:tcBorders>
             <w:noWrap/>
             <w:hideMark/>
           </w:tcPr>
@@ -2649,6 +2929,9 @@
         <w:tc>
           <w:tcPr>
             <w:tcW w:w="774" w:type="dxa"/>
+            <w:tcBorders>
+              <w:top w:val="single" w:sz="4" w:space="0" w:color="auto"/>
+            </w:tcBorders>
             <w:noWrap/>
             <w:hideMark/>
           </w:tcPr>
@@ -2664,6 +2947,9 @@
         <w:tc>
           <w:tcPr>
             <w:tcW w:w="1376" w:type="dxa"/>
+            <w:tcBorders>
+              <w:top w:val="single" w:sz="4" w:space="0" w:color="auto"/>
+            </w:tcBorders>
             <w:noWrap/>
             <w:hideMark/>
           </w:tcPr>
@@ -2799,7 +3085,6 @@
               <w:rPr>
                 <w:rFonts w:hint="eastAsia"/>
               </w:rPr>
-              <w:lastRenderedPageBreak/>
               <w:t>151207_1k_600_0135</w:t>
             </w:r>
           </w:p>
@@ -3104,47 +3389,806 @@
         </w:tc>
       </w:tr>
     </w:tbl>
+    <w:p/>
     <w:p>
-      <w:pPr>
-        <w:pStyle w:val="a6"/>
+      <w:r>
+        <w:t>As is shown in Table 6.4, t</w:t>
+      </w:r>
+      <w:r>
+        <w:t>he scheme whose pattern is [0,1,3,5] is applied for the simulation to optimize cost. The number of households that are capable of performing optimization is varying to study the e</w:t>
+      </w:r>
+      <w:r>
+        <w:t>ffect of household flexibility on the cost</w:t>
+      </w:r>
+      <w:r>
+        <w:t xml:space="preserve">. </w:t>
+      </w:r>
+    </w:p>
+    <w:p>
+      <w:r>
         <w:rPr>
-          <w:color w:val="FF0000"/>
+          <w:b/>
         </w:rPr>
-      </w:pPr>
+        <w:t xml:space="preserve">Cost decreases as optimization is performed. </w:t>
+      </w:r>
+      <w:r>
+        <w:t xml:space="preserve">As is shown in Table 6. , the cost dropped from totally 1494.42 USD to 1022.35 USD when every households in the grid is involved in cost optimization. The aptitude of 32.6% cost saving validated the effectiveness of our alternative plans on cost optimization. When less the household flexibility is given, </w:t>
+      </w:r>
+      <w:r>
+        <w:rPr>
+          <w:i/>
+        </w:rPr>
+        <w:t>i.e.,</w:t>
+      </w:r>
+      <w:r>
+        <w:t xml:space="preserve"> number of household that is able to do cost performance decreases, the effect of cost saving become less significant as is expected. The effect of the optimization goal can be explained as: household with capability of selecting different schemes can choose the optimal one corresponding to the cost signal so that is able to distribute their power consumption to the off-peak hours. This is demonstrated by Figure 6., where shows that significant increases of power consumption exist exactly at the starting of off-peak hours and the aptitude of increase is corresponding to the household flexibility.</w:t>
+      </w:r>
+    </w:p>
+    <w:p/>
+    <w:p>
+      <w:r>
+        <w:rPr>
+          <w:noProof/>
+        </w:rPr>
+        <w:lastRenderedPageBreak/>
+        <w:drawing>
+          <wp:inline distT="0" distB="0" distL="0" distR="0" wp14:anchorId="2ED8B7CE" wp14:editId="488EE048">
+            <wp:extent cx="5486400" cy="2700020"/>
+            <wp:effectExtent l="0" t="0" r="0" b="0"/>
+            <wp:docPr id="5" name="图片 5"/>
+            <wp:cNvGraphicFramePr>
+              <a:graphicFrameLocks xmlns:a="http://schemas.openxmlformats.org/drawingml/2006/main" noChangeAspect="1"/>
+            </wp:cNvGraphicFramePr>
+            <a:graphic xmlns:a="http://schemas.openxmlformats.org/drawingml/2006/main">
+              <a:graphicData uri="http://schemas.openxmlformats.org/drawingml/2006/picture">
+                <pic:pic xmlns:pic="http://schemas.openxmlformats.org/drawingml/2006/picture">
+                  <pic:nvPicPr>
+                    <pic:cNvPr id="1" name=""/>
+                    <pic:cNvPicPr/>
+                  </pic:nvPicPr>
+                  <pic:blipFill>
+                    <a:blip r:embed="rId11"/>
+                    <a:stretch>
+                      <a:fillRect/>
+                    </a:stretch>
+                  </pic:blipFill>
+                  <pic:spPr>
+                    <a:xfrm>
+                      <a:off x="0" y="0"/>
+                      <a:ext cx="5486400" cy="2700020"/>
+                    </a:xfrm>
+                    <a:prstGeom prst="rect">
+                      <a:avLst/>
+                    </a:prstGeom>
+                  </pic:spPr>
+                </pic:pic>
+              </a:graphicData>
+            </a:graphic>
+          </wp:inline>
+        </w:drawing>
+      </w:r>
     </w:p>
     <w:p>
       <w:pPr>
-        <w:pStyle w:val="a6"/>
+        <w:jc w:val="center"/>
+      </w:pPr>
+      <w:r>
+        <w:t xml:space="preserve">Figure 6.5 </w:t>
+      </w:r>
+      <w:r>
+        <w:t>Power consumption</w:t>
+      </w:r>
+      <w:r>
+        <w:t xml:space="preserve"> after cost optimization with variable number of flexible househodls</w:t>
+      </w:r>
+      <w:bookmarkStart w:id="0" w:name="_GoBack"/>
+      <w:bookmarkEnd w:id="0"/>
+    </w:p>
+    <w:p>
+      <w:r>
+        <w:t>Table 6.</w:t>
+      </w:r>
+      <w:r>
+        <w:t>5</w:t>
+      </w:r>
+      <w:r>
+        <w:t xml:space="preserve"> Result of cost optimization</w:t>
+      </w:r>
+    </w:p>
+    <w:tbl>
+      <w:tblPr>
+        <w:tblStyle w:val="a7"/>
+        <w:tblW w:w="8437" w:type="dxa"/>
+        <w:jc w:val="center"/>
+        <w:tblBorders>
+          <w:left w:val="none" w:sz="0" w:space="0" w:color="auto"/>
+          <w:right w:val="none" w:sz="0" w:space="0" w:color="auto"/>
+          <w:insideH w:val="none" w:sz="0" w:space="0" w:color="auto"/>
+          <w:insideV w:val="none" w:sz="0" w:space="0" w:color="auto"/>
+        </w:tblBorders>
+        <w:tblLook w:val="04A0" w:firstRow="1" w:lastRow="0" w:firstColumn="1" w:lastColumn="0" w:noHBand="0" w:noVBand="1"/>
+      </w:tblPr>
+      <w:tblGrid>
+        <w:gridCol w:w="1661"/>
+        <w:gridCol w:w="1086"/>
+        <w:gridCol w:w="1346"/>
+        <w:gridCol w:w="1086"/>
+        <w:gridCol w:w="1086"/>
+        <w:gridCol w:w="1086"/>
+        <w:gridCol w:w="1086"/>
+      </w:tblGrid>
+      <w:tr>
+        <w:trPr>
+          <w:trHeight w:val="300"/>
+          <w:jc w:val="center"/>
+        </w:trPr>
+        <w:tc>
+          <w:tcPr>
+            <w:tcW w:w="1661" w:type="dxa"/>
+            <w:tcBorders>
+              <w:top w:val="single" w:sz="4" w:space="0" w:color="auto"/>
+              <w:bottom w:val="single" w:sz="4" w:space="0" w:color="auto"/>
+            </w:tcBorders>
+            <w:noWrap/>
+            <w:hideMark/>
+          </w:tcPr>
+          <w:p>
+            <w:pPr>
+              <w:widowControl w:val="0"/>
+              <w:jc w:val="both"/>
+            </w:pPr>
+          </w:p>
+        </w:tc>
+        <w:tc>
+          <w:tcPr>
+            <w:tcW w:w="1086" w:type="dxa"/>
+            <w:tcBorders>
+              <w:top w:val="single" w:sz="4" w:space="0" w:color="auto"/>
+              <w:bottom w:val="single" w:sz="4" w:space="0" w:color="auto"/>
+            </w:tcBorders>
+          </w:tcPr>
+          <w:p>
+            <w:pPr>
+              <w:jc w:val="both"/>
+              <w:rPr>
+                <w:rFonts w:hint="eastAsia"/>
+              </w:rPr>
+            </w:pPr>
+            <w:r>
+              <w:rPr>
+                <w:rFonts w:hint="eastAsia"/>
+              </w:rPr>
+              <w:t>Original</w:t>
+            </w:r>
+          </w:p>
+        </w:tc>
+        <w:tc>
+          <w:tcPr>
+            <w:tcW w:w="1346" w:type="dxa"/>
+            <w:tcBorders>
+              <w:top w:val="single" w:sz="4" w:space="0" w:color="auto"/>
+              <w:bottom w:val="single" w:sz="4" w:space="0" w:color="auto"/>
+            </w:tcBorders>
+            <w:noWrap/>
+            <w:hideMark/>
+          </w:tcPr>
+          <w:p>
+            <w:pPr>
+              <w:jc w:val="both"/>
+            </w:pPr>
+            <w:r>
+              <w:rPr>
+                <w:rFonts w:hint="eastAsia"/>
+              </w:rPr>
+              <w:t>200</w:t>
+            </w:r>
+          </w:p>
+        </w:tc>
+        <w:tc>
+          <w:tcPr>
+            <w:tcW w:w="1086" w:type="dxa"/>
+            <w:tcBorders>
+              <w:top w:val="single" w:sz="4" w:space="0" w:color="auto"/>
+              <w:bottom w:val="single" w:sz="4" w:space="0" w:color="auto"/>
+            </w:tcBorders>
+            <w:noWrap/>
+            <w:hideMark/>
+          </w:tcPr>
+          <w:p>
+            <w:pPr>
+              <w:jc w:val="both"/>
+              <w:rPr>
+                <w:rFonts w:hint="eastAsia"/>
+              </w:rPr>
+            </w:pPr>
+            <w:r>
+              <w:rPr>
+                <w:rFonts w:hint="eastAsia"/>
+              </w:rPr>
+              <w:t>400</w:t>
+            </w:r>
+          </w:p>
+        </w:tc>
+        <w:tc>
+          <w:tcPr>
+            <w:tcW w:w="1086" w:type="dxa"/>
+            <w:tcBorders>
+              <w:top w:val="single" w:sz="4" w:space="0" w:color="auto"/>
+              <w:bottom w:val="single" w:sz="4" w:space="0" w:color="auto"/>
+            </w:tcBorders>
+            <w:noWrap/>
+            <w:hideMark/>
+          </w:tcPr>
+          <w:p>
+            <w:pPr>
+              <w:jc w:val="both"/>
+              <w:rPr>
+                <w:rFonts w:hint="eastAsia"/>
+              </w:rPr>
+            </w:pPr>
+            <w:r>
+              <w:rPr>
+                <w:rFonts w:hint="eastAsia"/>
+              </w:rPr>
+              <w:t>600</w:t>
+            </w:r>
+          </w:p>
+        </w:tc>
+        <w:tc>
+          <w:tcPr>
+            <w:tcW w:w="1086" w:type="dxa"/>
+            <w:tcBorders>
+              <w:top w:val="single" w:sz="4" w:space="0" w:color="auto"/>
+              <w:bottom w:val="single" w:sz="4" w:space="0" w:color="auto"/>
+            </w:tcBorders>
+            <w:noWrap/>
+            <w:hideMark/>
+          </w:tcPr>
+          <w:p>
+            <w:pPr>
+              <w:jc w:val="both"/>
+              <w:rPr>
+                <w:rFonts w:hint="eastAsia"/>
+              </w:rPr>
+            </w:pPr>
+            <w:r>
+              <w:rPr>
+                <w:rFonts w:hint="eastAsia"/>
+              </w:rPr>
+              <w:t>800</w:t>
+            </w:r>
+          </w:p>
+        </w:tc>
+        <w:tc>
+          <w:tcPr>
+            <w:tcW w:w="1086" w:type="dxa"/>
+            <w:tcBorders>
+              <w:top w:val="single" w:sz="4" w:space="0" w:color="auto"/>
+              <w:bottom w:val="single" w:sz="4" w:space="0" w:color="auto"/>
+            </w:tcBorders>
+            <w:noWrap/>
+            <w:hideMark/>
+          </w:tcPr>
+          <w:p>
+            <w:pPr>
+              <w:jc w:val="both"/>
+            </w:pPr>
+            <w:r>
+              <w:rPr>
+                <w:rFonts w:hint="eastAsia"/>
+              </w:rPr>
+              <w:t>100</w:t>
+            </w:r>
+            <w:r>
+              <w:t>0</w:t>
+            </w:r>
+          </w:p>
+        </w:tc>
+      </w:tr>
+      <w:tr>
+        <w:trPr>
+          <w:trHeight w:val="300"/>
+          <w:jc w:val="center"/>
+        </w:trPr>
+        <w:tc>
+          <w:tcPr>
+            <w:tcW w:w="1661" w:type="dxa"/>
+            <w:tcBorders>
+              <w:top w:val="single" w:sz="4" w:space="0" w:color="auto"/>
+            </w:tcBorders>
+            <w:noWrap/>
+            <w:hideMark/>
+          </w:tcPr>
+          <w:p>
+            <w:pPr>
+              <w:rPr>
+                <w:rFonts w:hint="eastAsia"/>
+              </w:rPr>
+            </w:pPr>
+            <w:r>
+              <w:rPr>
+                <w:rFonts w:hint="eastAsia"/>
+              </w:rPr>
+              <w:t>Average/KW</w:t>
+            </w:r>
+          </w:p>
+        </w:tc>
+        <w:tc>
+          <w:tcPr>
+            <w:tcW w:w="1086" w:type="dxa"/>
+            <w:tcBorders>
+              <w:top w:val="single" w:sz="4" w:space="0" w:color="auto"/>
+            </w:tcBorders>
+          </w:tcPr>
+          <w:p>
+            <w:pPr>
+              <w:jc w:val="both"/>
+              <w:rPr>
+                <w:rFonts w:hint="eastAsia"/>
+              </w:rPr>
+            </w:pPr>
+            <w:r>
+              <w:rPr>
+                <w:rFonts w:hint="eastAsia"/>
+              </w:rPr>
+              <w:t xml:space="preserve">496.04 </w:t>
+            </w:r>
+          </w:p>
+        </w:tc>
+        <w:tc>
+          <w:tcPr>
+            <w:tcW w:w="1346" w:type="dxa"/>
+            <w:tcBorders>
+              <w:top w:val="single" w:sz="4" w:space="0" w:color="auto"/>
+            </w:tcBorders>
+            <w:noWrap/>
+            <w:hideMark/>
+          </w:tcPr>
+          <w:p>
+            <w:pPr>
+              <w:jc w:val="both"/>
+              <w:rPr>
+                <w:rFonts w:hint="eastAsia"/>
+              </w:rPr>
+            </w:pPr>
+            <w:r>
+              <w:rPr>
+                <w:rFonts w:hint="eastAsia"/>
+              </w:rPr>
+              <w:t xml:space="preserve">495.92 </w:t>
+            </w:r>
+          </w:p>
+        </w:tc>
+        <w:tc>
+          <w:tcPr>
+            <w:tcW w:w="1086" w:type="dxa"/>
+            <w:tcBorders>
+              <w:top w:val="single" w:sz="4" w:space="0" w:color="auto"/>
+            </w:tcBorders>
+            <w:noWrap/>
+            <w:hideMark/>
+          </w:tcPr>
+          <w:p>
+            <w:pPr>
+              <w:jc w:val="both"/>
+              <w:rPr>
+                <w:rFonts w:hint="eastAsia"/>
+              </w:rPr>
+            </w:pPr>
+            <w:r>
+              <w:rPr>
+                <w:rFonts w:hint="eastAsia"/>
+              </w:rPr>
+              <w:t xml:space="preserve">495.80 </w:t>
+            </w:r>
+          </w:p>
+        </w:tc>
+        <w:tc>
+          <w:tcPr>
+            <w:tcW w:w="1086" w:type="dxa"/>
+            <w:tcBorders>
+              <w:top w:val="single" w:sz="4" w:space="0" w:color="auto"/>
+            </w:tcBorders>
+            <w:noWrap/>
+            <w:hideMark/>
+          </w:tcPr>
+          <w:p>
+            <w:pPr>
+              <w:jc w:val="both"/>
+              <w:rPr>
+                <w:rFonts w:hint="eastAsia"/>
+              </w:rPr>
+            </w:pPr>
+            <w:r>
+              <w:rPr>
+                <w:rFonts w:hint="eastAsia"/>
+              </w:rPr>
+              <w:t xml:space="preserve">495.64 </w:t>
+            </w:r>
+          </w:p>
+        </w:tc>
+        <w:tc>
+          <w:tcPr>
+            <w:tcW w:w="1086" w:type="dxa"/>
+            <w:tcBorders>
+              <w:top w:val="single" w:sz="4" w:space="0" w:color="auto"/>
+            </w:tcBorders>
+            <w:noWrap/>
+            <w:hideMark/>
+          </w:tcPr>
+          <w:p>
+            <w:pPr>
+              <w:jc w:val="both"/>
+              <w:rPr>
+                <w:rFonts w:hint="eastAsia"/>
+              </w:rPr>
+            </w:pPr>
+            <w:r>
+              <w:rPr>
+                <w:rFonts w:hint="eastAsia"/>
+              </w:rPr>
+              <w:t xml:space="preserve">495.60 </w:t>
+            </w:r>
+          </w:p>
+        </w:tc>
+        <w:tc>
+          <w:tcPr>
+            <w:tcW w:w="1086" w:type="dxa"/>
+            <w:tcBorders>
+              <w:top w:val="single" w:sz="4" w:space="0" w:color="auto"/>
+            </w:tcBorders>
+            <w:noWrap/>
+            <w:hideMark/>
+          </w:tcPr>
+          <w:p>
+            <w:pPr>
+              <w:jc w:val="both"/>
+              <w:rPr>
+                <w:rFonts w:hint="eastAsia"/>
+              </w:rPr>
+            </w:pPr>
+            <w:r>
+              <w:rPr>
+                <w:rFonts w:hint="eastAsia"/>
+              </w:rPr>
+              <w:t xml:space="preserve">495.56 </w:t>
+            </w:r>
+          </w:p>
+        </w:tc>
+      </w:tr>
+      <w:tr>
+        <w:trPr>
+          <w:trHeight w:val="300"/>
+          <w:jc w:val="center"/>
+        </w:trPr>
+        <w:tc>
+          <w:tcPr>
+            <w:tcW w:w="1661" w:type="dxa"/>
+            <w:noWrap/>
+            <w:hideMark/>
+          </w:tcPr>
+          <w:p>
+            <w:pPr>
+              <w:jc w:val="both"/>
+              <w:rPr>
+                <w:rFonts w:hint="eastAsia"/>
+              </w:rPr>
+            </w:pPr>
+            <w:r>
+              <w:rPr>
+                <w:rFonts w:hint="eastAsia"/>
+              </w:rPr>
+              <w:t>Deviation/KW</w:t>
+            </w:r>
+          </w:p>
+        </w:tc>
+        <w:tc>
+          <w:tcPr>
+            <w:tcW w:w="1086" w:type="dxa"/>
+          </w:tcPr>
+          <w:p>
+            <w:pPr>
+              <w:jc w:val="both"/>
+              <w:rPr>
+                <w:rFonts w:hint="eastAsia"/>
+              </w:rPr>
+            </w:pPr>
+            <w:r>
+              <w:rPr>
+                <w:rFonts w:hint="eastAsia"/>
+              </w:rPr>
+              <w:t xml:space="preserve">450.02 </w:t>
+            </w:r>
+          </w:p>
+        </w:tc>
+        <w:tc>
+          <w:tcPr>
+            <w:tcW w:w="1346" w:type="dxa"/>
+            <w:noWrap/>
+            <w:hideMark/>
+          </w:tcPr>
+          <w:p>
+            <w:pPr>
+              <w:jc w:val="both"/>
+              <w:rPr>
+                <w:rFonts w:hint="eastAsia"/>
+              </w:rPr>
+            </w:pPr>
+            <w:r>
+              <w:rPr>
+                <w:rFonts w:hint="eastAsia"/>
+              </w:rPr>
+              <w:t xml:space="preserve">366.04 </w:t>
+            </w:r>
+          </w:p>
+        </w:tc>
+        <w:tc>
+          <w:tcPr>
+            <w:tcW w:w="1086" w:type="dxa"/>
+            <w:noWrap/>
+            <w:hideMark/>
+          </w:tcPr>
+          <w:p>
+            <w:pPr>
+              <w:jc w:val="both"/>
+              <w:rPr>
+                <w:rFonts w:hint="eastAsia"/>
+              </w:rPr>
+            </w:pPr>
+            <w:r>
+              <w:rPr>
+                <w:rFonts w:hint="eastAsia"/>
+              </w:rPr>
+              <w:t xml:space="preserve">295.90 </w:t>
+            </w:r>
+          </w:p>
+        </w:tc>
+        <w:tc>
+          <w:tcPr>
+            <w:tcW w:w="1086" w:type="dxa"/>
+            <w:noWrap/>
+            <w:hideMark/>
+          </w:tcPr>
+          <w:p>
+            <w:pPr>
+              <w:jc w:val="both"/>
+              <w:rPr>
+                <w:rFonts w:hint="eastAsia"/>
+              </w:rPr>
+            </w:pPr>
+            <w:r>
+              <w:rPr>
+                <w:rFonts w:hint="eastAsia"/>
+              </w:rPr>
+              <w:t xml:space="preserve">255.98 </w:t>
+            </w:r>
+          </w:p>
+        </w:tc>
+        <w:tc>
+          <w:tcPr>
+            <w:tcW w:w="1086" w:type="dxa"/>
+            <w:noWrap/>
+            <w:hideMark/>
+          </w:tcPr>
+          <w:p>
+            <w:pPr>
+              <w:jc w:val="both"/>
+              <w:rPr>
+                <w:rFonts w:hint="eastAsia"/>
+              </w:rPr>
+            </w:pPr>
+            <w:r>
+              <w:rPr>
+                <w:rFonts w:hint="eastAsia"/>
+              </w:rPr>
+              <w:t xml:space="preserve">259.32 </w:t>
+            </w:r>
+          </w:p>
+        </w:tc>
+        <w:tc>
+          <w:tcPr>
+            <w:tcW w:w="1086" w:type="dxa"/>
+            <w:noWrap/>
+            <w:hideMark/>
+          </w:tcPr>
+          <w:p>
+            <w:pPr>
+              <w:jc w:val="both"/>
+              <w:rPr>
+                <w:rFonts w:hint="eastAsia"/>
+              </w:rPr>
+            </w:pPr>
+            <w:r>
+              <w:rPr>
+                <w:rFonts w:hint="eastAsia"/>
+              </w:rPr>
+              <w:t xml:space="preserve">277.15 </w:t>
+            </w:r>
+          </w:p>
+        </w:tc>
+      </w:tr>
+      <w:tr>
+        <w:trPr>
+          <w:trHeight w:val="300"/>
+          <w:jc w:val="center"/>
+        </w:trPr>
+        <w:tc>
+          <w:tcPr>
+            <w:tcW w:w="1661" w:type="dxa"/>
+            <w:noWrap/>
+            <w:hideMark/>
+          </w:tcPr>
+          <w:p>
+            <w:pPr>
+              <w:jc w:val="both"/>
+              <w:rPr>
+                <w:rFonts w:hint="eastAsia"/>
+              </w:rPr>
+            </w:pPr>
+            <w:r>
+              <w:rPr>
+                <w:rFonts w:hint="eastAsia"/>
+              </w:rPr>
+              <w:t>Cost/USD</w:t>
+            </w:r>
+          </w:p>
+        </w:tc>
+        <w:tc>
+          <w:tcPr>
+            <w:tcW w:w="1086" w:type="dxa"/>
+          </w:tcPr>
+          <w:p>
+            <w:pPr>
+              <w:jc w:val="both"/>
+              <w:rPr>
+                <w:rFonts w:hint="eastAsia"/>
+              </w:rPr>
+            </w:pPr>
+            <w:r>
+              <w:rPr>
+                <w:rFonts w:hint="eastAsia"/>
+              </w:rPr>
+              <w:t xml:space="preserve">1494.42 </w:t>
+            </w:r>
+          </w:p>
+        </w:tc>
+        <w:tc>
+          <w:tcPr>
+            <w:tcW w:w="1346" w:type="dxa"/>
+            <w:noWrap/>
+            <w:hideMark/>
+          </w:tcPr>
+          <w:p>
+            <w:pPr>
+              <w:jc w:val="both"/>
+              <w:rPr>
+                <w:rFonts w:hint="eastAsia"/>
+              </w:rPr>
+            </w:pPr>
+            <w:r>
+              <w:rPr>
+                <w:rFonts w:hint="eastAsia"/>
+              </w:rPr>
+              <w:t xml:space="preserve">1406.21 </w:t>
+            </w:r>
+          </w:p>
+        </w:tc>
+        <w:tc>
+          <w:tcPr>
+            <w:tcW w:w="1086" w:type="dxa"/>
+            <w:noWrap/>
+            <w:hideMark/>
+          </w:tcPr>
+          <w:p>
+            <w:pPr>
+              <w:jc w:val="both"/>
+              <w:rPr>
+                <w:rFonts w:hint="eastAsia"/>
+              </w:rPr>
+            </w:pPr>
+            <w:r>
+              <w:rPr>
+                <w:rFonts w:hint="eastAsia"/>
+              </w:rPr>
+              <w:t xml:space="preserve">1301.65 </w:t>
+            </w:r>
+          </w:p>
+        </w:tc>
+        <w:tc>
+          <w:tcPr>
+            <w:tcW w:w="1086" w:type="dxa"/>
+            <w:noWrap/>
+            <w:hideMark/>
+          </w:tcPr>
+          <w:p>
+            <w:pPr>
+              <w:jc w:val="both"/>
+              <w:rPr>
+                <w:rFonts w:hint="eastAsia"/>
+              </w:rPr>
+            </w:pPr>
+            <w:r>
+              <w:rPr>
+                <w:rFonts w:hint="eastAsia"/>
+              </w:rPr>
+              <w:t xml:space="preserve">1215.60 </w:t>
+            </w:r>
+          </w:p>
+        </w:tc>
+        <w:tc>
+          <w:tcPr>
+            <w:tcW w:w="1086" w:type="dxa"/>
+            <w:noWrap/>
+            <w:hideMark/>
+          </w:tcPr>
+          <w:p>
+            <w:pPr>
+              <w:jc w:val="both"/>
+              <w:rPr>
+                <w:rFonts w:hint="eastAsia"/>
+              </w:rPr>
+            </w:pPr>
+            <w:r>
+              <w:rPr>
+                <w:rFonts w:hint="eastAsia"/>
+              </w:rPr>
+              <w:t xml:space="preserve">1112.46 </w:t>
+            </w:r>
+          </w:p>
+        </w:tc>
+        <w:tc>
+          <w:tcPr>
+            <w:tcW w:w="1086" w:type="dxa"/>
+            <w:noWrap/>
+            <w:hideMark/>
+          </w:tcPr>
+          <w:p>
+            <w:pPr>
+              <w:jc w:val="both"/>
+              <w:rPr>
+                <w:rFonts w:hint="eastAsia"/>
+              </w:rPr>
+            </w:pPr>
+            <w:r>
+              <w:rPr>
+                <w:rFonts w:hint="eastAsia"/>
+              </w:rPr>
+              <w:t xml:space="preserve">1022.35 </w:t>
+            </w:r>
+          </w:p>
+        </w:tc>
+      </w:tr>
+    </w:tbl>
+    <w:p/>
+    <w:p>
+      <w:pPr>
         <w:rPr>
-          <w:color w:val="FF0000"/>
+          <w:rFonts w:hint="eastAsia"/>
         </w:rPr>
       </w:pPr>
-    </w:p>
-    <w:p>
-      <w:pPr>
-        <w:pStyle w:val="a6"/>
-        <w:rPr>
-          <w:color w:val="FF0000"/>
-        </w:rPr>
-      </w:pPr>
-      <w:r>
-        <w:rPr>
-          <w:color w:val="FF0000"/>
-        </w:rPr>
-        <w:t>Please insert picture here</w:t>
+      <w:r>
+        <w:t>Influence of cost optimization on robustness of the grid. Although only cost is set as an optimization goal in this experiment, we can expect there would still be an influence on the grid’s robustness because the power consumption curves are altered as is shown in Figure 6.</w:t>
+      </w:r>
+      <w:r>
+        <w:t>5</w:t>
+      </w:r>
+      <w:r>
+        <w:t xml:space="preserve">. By comparing the deviations of different curves in </w:t>
+      </w:r>
+      <w:r>
+        <w:t>Table</w:t>
+      </w:r>
+      <w:r>
+        <w:t xml:space="preserve"> 6.</w:t>
+      </w:r>
+      <w:r>
+        <w:t>5</w:t>
+      </w:r>
+      <w:r>
+        <w:t xml:space="preserve">, we can see the deviations initially drop as the household flexibility increase while grow up after a certain point. This can be understood as: cost optimization makes household to redistribute their power consumption from originally being around 17h00 to being at 20h00 which is the starting of off-peak hours and evenness of such a redistribution which results in the change of the deviations is mainly effected by the household flexible. If the number of households that redistribute their power consumption is comparable with the number of households that do not, the peak at the original peak time would be balanced with the emerging peak, leading to a positive effect on grid robustness. It is also noticeable that the deviations using cost optimization with 400-, 600- and 800- household flexibility are smaller than those using robustness optimization. This reveals that it is incompletely appropriate to evaluate the robustness of grid only with the minimum deviations. </w:t>
       </w:r>
     </w:p>
     <w:p/>
-    <w:p>
-      <w:r>
-        <w:t>(b)</w:t>
-      </w:r>
-    </w:p>
-    <w:p>
-      <w:r>
-        <w:t>(c)</w:t>
-      </w:r>
-    </w:p>
     <w:p/>
     <w:p/>
     <w:sectPr>
@@ -3158,7 +4202,7 @@
 </file>
 
 <file path=word/endnotes.xml><?xml version="1.0" encoding="utf-8"?>
-<w:endnotes xmlns:wpc="http://schemas.microsoft.com/office/word/2010/wordprocessingCanvas" xmlns:mc="http://schemas.openxmlformats.org/markup-compatibility/2006" xmlns:o="urn:schemas-microsoft-com:office:office" xmlns:r="http://schemas.openxmlformats.org/officeDocument/2006/relationships" xmlns:m="http://schemas.openxmlformats.org/officeDocument/2006/math" xmlns:v="urn:schemas-microsoft-com:vml" xmlns:wp14="http://schemas.microsoft.com/office/word/2010/wordprocessingDrawing" xmlns:wp="http://schemas.openxmlformats.org/drawingml/2006/wordprocessingDrawing" xmlns:w10="urn:schemas-microsoft-com:office:word" xmlns:w="http://schemas.openxmlformats.org/wordprocessingml/2006/main" xmlns:w14="http://schemas.microsoft.com/office/word/2010/wordml" xmlns:w15="http://schemas.microsoft.com/office/word/2012/wordml" xmlns:wpg="http://schemas.microsoft.com/office/word/2010/wordprocessingGroup" xmlns:wpi="http://schemas.microsoft.com/office/word/2010/wordprocessingInk" xmlns:wne="http://schemas.microsoft.com/office/word/2006/wordml" xmlns:wps="http://schemas.microsoft.com/office/word/2010/wordprocessingShape" mc:Ignorable="w14 w15 wp14">
+<w:endnotes xmlns:wpc="http://schemas.microsoft.com/office/word/2010/wordprocessingCanvas" xmlns:mo="http://schemas.microsoft.com/office/mac/office/2008/main" xmlns:mc="http://schemas.openxmlformats.org/markup-compatibility/2006" xmlns:mv="urn:schemas-microsoft-com:mac:vml" xmlns:o="urn:schemas-microsoft-com:office:office" xmlns:r="http://schemas.openxmlformats.org/officeDocument/2006/relationships" xmlns:m="http://schemas.openxmlformats.org/officeDocument/2006/math" xmlns:v="urn:schemas-microsoft-com:vml" xmlns:wp14="http://schemas.microsoft.com/office/word/2010/wordprocessingDrawing" xmlns:wp="http://schemas.openxmlformats.org/drawingml/2006/wordprocessingDrawing" xmlns:w10="urn:schemas-microsoft-com:office:word" xmlns:w="http://schemas.openxmlformats.org/wordprocessingml/2006/main" xmlns:w14="http://schemas.microsoft.com/office/word/2010/wordml" xmlns:w15="http://schemas.microsoft.com/office/word/2012/wordml" xmlns:wpg="http://schemas.microsoft.com/office/word/2010/wordprocessingGroup" xmlns:wpi="http://schemas.microsoft.com/office/word/2010/wordprocessingInk" xmlns:wne="http://schemas.microsoft.com/office/word/2006/wordml" xmlns:wps="http://schemas.microsoft.com/office/word/2010/wordprocessingShape" mc:Ignorable="w14 w15 wp14">
   <w:endnote w:type="separator" w:id="-1">
     <w:p>
       <w:pPr>
@@ -3183,7 +4227,7 @@
 </file>
 
 <file path=word/footnotes.xml><?xml version="1.0" encoding="utf-8"?>
-<w:footnotes xmlns:wpc="http://schemas.microsoft.com/office/word/2010/wordprocessingCanvas" xmlns:mc="http://schemas.openxmlformats.org/markup-compatibility/2006" xmlns:o="urn:schemas-microsoft-com:office:office" xmlns:r="http://schemas.openxmlformats.org/officeDocument/2006/relationships" xmlns:m="http://schemas.openxmlformats.org/officeDocument/2006/math" xmlns:v="urn:schemas-microsoft-com:vml" xmlns:wp14="http://schemas.microsoft.com/office/word/2010/wordprocessingDrawing" xmlns:wp="http://schemas.openxmlformats.org/drawingml/2006/wordprocessingDrawing" xmlns:w10="urn:schemas-microsoft-com:office:word" xmlns:w="http://schemas.openxmlformats.org/wordprocessingml/2006/main" xmlns:w14="http://schemas.microsoft.com/office/word/2010/wordml" xmlns:w15="http://schemas.microsoft.com/office/word/2012/wordml" xmlns:wpg="http://schemas.microsoft.com/office/word/2010/wordprocessingGroup" xmlns:wpi="http://schemas.microsoft.com/office/word/2010/wordprocessingInk" xmlns:wne="http://schemas.microsoft.com/office/word/2006/wordml" xmlns:wps="http://schemas.microsoft.com/office/word/2010/wordprocessingShape" mc:Ignorable="w14 w15 wp14">
+<w:footnotes xmlns:wpc="http://schemas.microsoft.com/office/word/2010/wordprocessingCanvas" xmlns:mo="http://schemas.microsoft.com/office/mac/office/2008/main" xmlns:mc="http://schemas.openxmlformats.org/markup-compatibility/2006" xmlns:mv="urn:schemas-microsoft-com:mac:vml" xmlns:o="urn:schemas-microsoft-com:office:office" xmlns:r="http://schemas.openxmlformats.org/officeDocument/2006/relationships" xmlns:m="http://schemas.openxmlformats.org/officeDocument/2006/math" xmlns:v="urn:schemas-microsoft-com:vml" xmlns:wp14="http://schemas.microsoft.com/office/word/2010/wordprocessingDrawing" xmlns:wp="http://schemas.openxmlformats.org/drawingml/2006/wordprocessingDrawing" xmlns:w10="urn:schemas-microsoft-com:office:word" xmlns:w="http://schemas.openxmlformats.org/wordprocessingml/2006/main" xmlns:w14="http://schemas.microsoft.com/office/word/2010/wordml" xmlns:w15="http://schemas.microsoft.com/office/word/2012/wordml" xmlns:wpg="http://schemas.microsoft.com/office/word/2010/wordprocessingGroup" xmlns:wpi="http://schemas.microsoft.com/office/word/2010/wordprocessingInk" xmlns:wne="http://schemas.microsoft.com/office/word/2006/wordml" xmlns:wps="http://schemas.microsoft.com/office/word/2010/wordprocessingShape" mc:Ignorable="w14 w15 wp14">
   <w:footnote w:type="separator" w:id="-1">
     <w:p>
       <w:pPr>
@@ -3208,8 +4252,8 @@
 </file>
 
 <file path=word/numbering.xml><?xml version="1.0" encoding="utf-8"?>
-<w:numbering xmlns:wpc="http://schemas.microsoft.com/office/word/2010/wordprocessingCanvas" xmlns:mc="http://schemas.openxmlformats.org/markup-compatibility/2006" xmlns:o="urn:schemas-microsoft-com:office:office" xmlns:r="http://schemas.openxmlformats.org/officeDocument/2006/relationships" xmlns:m="http://schemas.openxmlformats.org/officeDocument/2006/math" xmlns:v="urn:schemas-microsoft-com:vml" xmlns:wp14="http://schemas.microsoft.com/office/word/2010/wordprocessingDrawing" xmlns:wp="http://schemas.openxmlformats.org/drawingml/2006/wordprocessingDrawing" xmlns:w10="urn:schemas-microsoft-com:office:word" xmlns:w="http://schemas.openxmlformats.org/wordprocessingml/2006/main" xmlns:w14="http://schemas.microsoft.com/office/word/2010/wordml" xmlns:w15="http://schemas.microsoft.com/office/word/2012/wordml" xmlns:wpg="http://schemas.microsoft.com/office/word/2010/wordprocessingGroup" xmlns:wpi="http://schemas.microsoft.com/office/word/2010/wordprocessingInk" xmlns:wne="http://schemas.microsoft.com/office/word/2006/wordml" xmlns:wps="http://schemas.microsoft.com/office/word/2010/wordprocessingShape" mc:Ignorable="w14 w15 wp14">
-  <w:abstractNum w:abstractNumId="0" w15:restartNumberingAfterBreak="0">
+<w:numbering xmlns:wpc="http://schemas.microsoft.com/office/word/2010/wordprocessingCanvas" xmlns:mo="http://schemas.microsoft.com/office/mac/office/2008/main" xmlns:mc="http://schemas.openxmlformats.org/markup-compatibility/2006" xmlns:mv="urn:schemas-microsoft-com:mac:vml" xmlns:o="urn:schemas-microsoft-com:office:office" xmlns:r="http://schemas.openxmlformats.org/officeDocument/2006/relationships" xmlns:m="http://schemas.openxmlformats.org/officeDocument/2006/math" xmlns:v="urn:schemas-microsoft-com:vml" xmlns:wp14="http://schemas.microsoft.com/office/word/2010/wordprocessingDrawing" xmlns:wp="http://schemas.openxmlformats.org/drawingml/2006/wordprocessingDrawing" xmlns:w10="urn:schemas-microsoft-com:office:word" xmlns:w="http://schemas.openxmlformats.org/wordprocessingml/2006/main" xmlns:w14="http://schemas.microsoft.com/office/word/2010/wordml" xmlns:w15="http://schemas.microsoft.com/office/word/2012/wordml" xmlns:wpg="http://schemas.microsoft.com/office/word/2010/wordprocessingGroup" xmlns:wpi="http://schemas.microsoft.com/office/word/2010/wordprocessingInk" xmlns:wne="http://schemas.microsoft.com/office/word/2006/wordml" xmlns:wps="http://schemas.microsoft.com/office/word/2010/wordprocessingShape" mc:Ignorable="w14 w15 wp14">
+  <w:abstractNum w:abstractNumId="0">
     <w:nsid w:val="418371CE"/>
     <w:multiLevelType w:val="hybridMultilevel"/>
     <w:tmpl w:val="9C8E8FC6"/>
@@ -3298,7 +4342,7 @@
       </w:pPr>
     </w:lvl>
   </w:abstractNum>
-  <w:abstractNum w:abstractNumId="1" w15:restartNumberingAfterBreak="0">
+  <w:abstractNum w:abstractNumId="1">
     <w:nsid w:val="422F3DD4"/>
     <w:multiLevelType w:val="hybridMultilevel"/>
     <w:tmpl w:val="2E668ED6"/>
@@ -3387,7 +4431,7 @@
       </w:pPr>
     </w:lvl>
   </w:abstractNum>
-  <w:abstractNum w:abstractNumId="2" w15:restartNumberingAfterBreak="0">
+  <w:abstractNum w:abstractNumId="2">
     <w:nsid w:val="48383D63"/>
     <w:multiLevelType w:val="hybridMultilevel"/>
     <w:tmpl w:val="5B228950"/>
@@ -3505,7 +4549,7 @@
       </w:pPr>
     </w:pPrDefault>
   </w:docDefaults>
-  <w:latentStyles w:defLockedState="0" w:defUIPriority="99" w:defSemiHidden="0" w:defUnhideWhenUsed="0" w:defQFormat="0" w:count="371">
+  <w:latentStyles w:defLockedState="0" w:defUIPriority="99" w:defSemiHidden="0" w:defUnhideWhenUsed="0" w:defQFormat="0" w:count="380">
     <w:lsdException w:name="Normal" w:uiPriority="0" w:qFormat="1"/>
     <w:lsdException w:name="heading 1" w:uiPriority="9" w:qFormat="1"/>
     <w:lsdException w:name="heading 2" w:semiHidden="1" w:uiPriority="9" w:unhideWhenUsed="1" w:qFormat="1"/>
@@ -3887,7 +4931,7 @@
     <w:name w:val="heading 2"/>
     <w:basedOn w:val="a"/>
     <w:next w:val="a"/>
-    <w:link w:val="2Char"/>
+    <w:link w:val="20"/>
     <w:uiPriority w:val="9"/>
     <w:unhideWhenUsed/>
     <w:qFormat/>
@@ -3909,7 +4953,7 @@
     <w:name w:val="heading 3"/>
     <w:basedOn w:val="a"/>
     <w:next w:val="a"/>
-    <w:link w:val="3Char"/>
+    <w:link w:val="30"/>
     <w:uiPriority w:val="9"/>
     <w:unhideWhenUsed/>
     <w:qFormat/>
@@ -3957,7 +5001,7 @@
   <w:style w:type="paragraph" w:styleId="a3">
     <w:name w:val="header"/>
     <w:basedOn w:val="a"/>
-    <w:link w:val="Char"/>
+    <w:link w:val="a4"/>
     <w:uiPriority w:val="99"/>
     <w:unhideWhenUsed/>
     <w:rsid w:val="005C1C83"/>
@@ -3969,17 +5013,17 @@
       <w:spacing w:after="0" w:line="240" w:lineRule="auto"/>
     </w:pPr>
   </w:style>
-  <w:style w:type="character" w:customStyle="1" w:styleId="Char">
-    <w:name w:val="页眉 Char"/>
+  <w:style w:type="character" w:customStyle="1" w:styleId="a4">
+    <w:name w:val="页眉字符"/>
     <w:basedOn w:val="a0"/>
     <w:link w:val="a3"/>
     <w:uiPriority w:val="99"/>
     <w:rsid w:val="005C1C83"/>
   </w:style>
-  <w:style w:type="paragraph" w:styleId="a4">
+  <w:style w:type="paragraph" w:styleId="a5">
     <w:name w:val="footer"/>
     <w:basedOn w:val="a"/>
-    <w:link w:val="Char0"/>
+    <w:link w:val="a6"/>
     <w:uiPriority w:val="99"/>
     <w:unhideWhenUsed/>
     <w:rsid w:val="005C1C83"/>
@@ -3991,14 +5035,14 @@
       <w:spacing w:after="0" w:line="240" w:lineRule="auto"/>
     </w:pPr>
   </w:style>
-  <w:style w:type="character" w:customStyle="1" w:styleId="Char0">
-    <w:name w:val="页脚 Char"/>
+  <w:style w:type="character" w:customStyle="1" w:styleId="a6">
+    <w:name w:val="页脚字符"/>
     <w:basedOn w:val="a0"/>
-    <w:link w:val="a4"/>
+    <w:link w:val="a5"/>
     <w:uiPriority w:val="99"/>
     <w:rsid w:val="005C1C83"/>
   </w:style>
-  <w:style w:type="table" w:styleId="a5">
+  <w:style w:type="table" w:styleId="a7">
     <w:name w:val="Table Grid"/>
     <w:basedOn w:val="a1"/>
     <w:uiPriority w:val="39"/>
@@ -4007,6 +5051,7 @@
       <w:spacing w:after="0" w:line="240" w:lineRule="auto"/>
     </w:pPr>
     <w:tblPr>
+      <w:tblInd w:w="0" w:type="dxa"/>
       <w:tblBorders>
         <w:top w:val="single" w:sz="4" w:space="0" w:color="auto"/>
         <w:left w:val="single" w:sz="4" w:space="0" w:color="auto"/>
@@ -4015,9 +5060,15 @@
         <w:insideH w:val="single" w:sz="4" w:space="0" w:color="auto"/>
         <w:insideV w:val="single" w:sz="4" w:space="0" w:color="auto"/>
       </w:tblBorders>
+      <w:tblCellMar>
+        <w:top w:w="0" w:type="dxa"/>
+        <w:left w:w="108" w:type="dxa"/>
+        <w:bottom w:w="0" w:type="dxa"/>
+        <w:right w:w="108" w:type="dxa"/>
+      </w:tblCellMar>
     </w:tblPr>
   </w:style>
-  <w:style w:type="paragraph" w:styleId="a6">
+  <w:style w:type="paragraph" w:styleId="a8">
     <w:name w:val="List Paragraph"/>
     <w:basedOn w:val="a"/>
     <w:uiPriority w:val="34"/>
@@ -4028,8 +5079,8 @@
       <w:contextualSpacing/>
     </w:pPr>
   </w:style>
-  <w:style w:type="character" w:customStyle="1" w:styleId="2Char">
-    <w:name w:val="标题 2 Char"/>
+  <w:style w:type="character" w:customStyle="1" w:styleId="20">
+    <w:name w:val="标题 2字符"/>
     <w:basedOn w:val="a0"/>
     <w:link w:val="2"/>
     <w:uiPriority w:val="9"/>
@@ -4041,8 +5092,8 @@
       <w:szCs w:val="26"/>
     </w:rPr>
   </w:style>
-  <w:style w:type="character" w:customStyle="1" w:styleId="3Char">
-    <w:name w:val="标题 3 Char"/>
+  <w:style w:type="character" w:customStyle="1" w:styleId="30">
+    <w:name w:val="标题 3字符"/>
     <w:basedOn w:val="a0"/>
     <w:link w:val="3"/>
     <w:uiPriority w:val="9"/>
@@ -4323,7 +5374,7 @@
 </file>
 
 <file path=customXml/itemProps1.xml><?xml version="1.0" encoding="utf-8"?>
-<ds:datastoreItem xmlns:ds="http://schemas.openxmlformats.org/officeDocument/2006/customXml" ds:itemID="{029DF696-C190-49E0-9753-B5AA32CA4134}">
+<ds:datastoreItem xmlns:ds="http://schemas.openxmlformats.org/officeDocument/2006/customXml" ds:itemID="{64A4CEEA-2DFD-5643-83BC-153B398A69D7}">
   <ds:schemaRefs>
     <ds:schemaRef ds:uri="http://schemas.openxmlformats.org/officeDocument/2006/bibliography"/>
   </ds:schemaRefs>

</xml_diff>